<commit_message>
update 3 step some files
</commit_message>
<xml_diff>
--- a/3 step/Командная оболочка CMD (Windows).docx
+++ b/3 step/Командная оболочка CMD (Windows).docx
@@ -1,6 +1,6 @@
 
 <file path=word/document.xml><?xml version="1.0" encoding="utf-8"?>
-<w:document xmlns:wpc="http://schemas.microsoft.com/office/word/2010/wordprocessingCanvas" xmlns:cx="http://schemas.microsoft.com/office/drawing/2014/chartex" xmlns:cx1="http://schemas.microsoft.com/office/drawing/2015/9/8/chartex" xmlns:cx2="http://schemas.microsoft.com/office/drawing/2015/10/21/chartex" xmlns:cx3="http://schemas.microsoft.com/office/drawing/2016/5/9/chartex" xmlns:cx4="http://schemas.microsoft.com/office/drawing/2016/5/10/chartex" xmlns:cx5="http://schemas.microsoft.com/office/drawing/2016/5/11/chartex" xmlns:cx6="http://schemas.microsoft.com/office/drawing/2016/5/12/chartex" xmlns:cx7="http://schemas.microsoft.com/office/drawing/2016/5/13/chartex" xmlns:cx8="http://schemas.microsoft.com/office/drawing/2016/5/14/chartex" xmlns:mc="http://schemas.openxmlformats.org/markup-compatibility/2006" xmlns:aink="http://schemas.microsoft.com/office/drawing/2016/ink" xmlns:am3d="http://schemas.microsoft.com/office/drawing/2017/model3d" xmlns:o="urn:schemas-microsoft-com:office:office" xmlns:oel="http://schemas.microsoft.com/office/2019/extlst" xmlns:r="http://schemas.openxmlformats.org/officeDocument/2006/relationships" xmlns:m="http://schemas.openxmlformats.org/officeDocument/2006/math" xmlns:v="urn:schemas-microsoft-com:vml" xmlns:wp14="http://schemas.microsoft.com/office/word/2010/wordprocessingDrawing" xmlns:wp="http://schemas.openxmlformats.org/drawingml/2006/wordprocessingDrawing" xmlns:w10="urn:schemas-microsoft-com:office:word" xmlns:w="http://schemas.openxmlformats.org/wordprocessingml/2006/main" xmlns:w14="http://schemas.microsoft.com/office/word/2010/wordml" xmlns:w15="http://schemas.microsoft.com/office/word/2012/wordml" xmlns:w16cex="http://schemas.microsoft.com/office/word/2018/wordml/cex" xmlns:w16cid="http://schemas.microsoft.com/office/word/2016/wordml/cid" xmlns:w16="http://schemas.microsoft.com/office/word/2018/wordml" xmlns:w16sdtdh="http://schemas.microsoft.com/office/word/2020/wordml/sdtdatahash" xmlns:w16se="http://schemas.microsoft.com/office/word/2015/wordml/symex" xmlns:wpg="http://schemas.microsoft.com/office/word/2010/wordprocessingGroup" xmlns:wpi="http://schemas.microsoft.com/office/word/2010/wordprocessingInk" xmlns:wne="http://schemas.microsoft.com/office/word/2006/wordml" xmlns:wps="http://schemas.microsoft.com/office/word/2010/wordprocessingShape" mc:Ignorable="w14 w15 w16se w16cid w16 w16cex w16sdtdh wp14">
+<w:document xmlns:wpc="http://schemas.microsoft.com/office/word/2010/wordprocessingCanvas" xmlns:cx="http://schemas.microsoft.com/office/drawing/2014/chartex" xmlns:cx1="http://schemas.microsoft.com/office/drawing/2015/9/8/chartex" xmlns:cx2="http://schemas.microsoft.com/office/drawing/2015/10/21/chartex" xmlns:cx3="http://schemas.microsoft.com/office/drawing/2016/5/9/chartex" xmlns:cx4="http://schemas.microsoft.com/office/drawing/2016/5/10/chartex" xmlns:cx5="http://schemas.microsoft.com/office/drawing/2016/5/11/chartex" xmlns:cx6="http://schemas.microsoft.com/office/drawing/2016/5/12/chartex" xmlns:cx7="http://schemas.microsoft.com/office/drawing/2016/5/13/chartex" xmlns:cx8="http://schemas.microsoft.com/office/drawing/2016/5/14/chartex" xmlns:mc="http://schemas.openxmlformats.org/markup-compatibility/2006" xmlns:aink="http://schemas.microsoft.com/office/drawing/2016/ink" xmlns:am3d="http://schemas.microsoft.com/office/drawing/2017/model3d" xmlns:o="urn:schemas-microsoft-com:office:office" xmlns:r="http://schemas.openxmlformats.org/officeDocument/2006/relationships" xmlns:m="http://schemas.openxmlformats.org/officeDocument/2006/math" xmlns:v="urn:schemas-microsoft-com:vml" xmlns:wp14="http://schemas.microsoft.com/office/word/2010/wordprocessingDrawing" xmlns:wp="http://schemas.openxmlformats.org/drawingml/2006/wordprocessingDrawing" xmlns:w10="urn:schemas-microsoft-com:office:word" xmlns:w="http://schemas.openxmlformats.org/wordprocessingml/2006/main" xmlns:w14="http://schemas.microsoft.com/office/word/2010/wordml" xmlns:w15="http://schemas.microsoft.com/office/word/2012/wordml" xmlns:w16cid="http://schemas.microsoft.com/office/word/2016/wordml/cid" xmlns:w16se="http://schemas.microsoft.com/office/word/2015/wordml/symex" xmlns:wpg="http://schemas.microsoft.com/office/word/2010/wordprocessingGroup" xmlns:wpi="http://schemas.microsoft.com/office/word/2010/wordprocessingInk" xmlns:wne="http://schemas.microsoft.com/office/word/2006/wordml" xmlns:wps="http://schemas.microsoft.com/office/word/2010/wordprocessingShape" mc:Ignorable="w14 w15 w16se w16cid wp14">
   <w:body>
     <w:sdt>
       <w:sdtPr>
@@ -16913,7 +16913,7 @@
           <w:szCs w:val="28"/>
           <w:highlight w:val="yellow"/>
         </w:rPr>
-        <w:t xml:space="preserve">При перемещении папки в несуществующий каталог он </w:t>
+        <w:t xml:space="preserve">При перемещении папки в несуществующий каталог он не будет </w:t>
       </w:r>
       <w:proofErr w:type="gramStart"/>
       <w:r>
@@ -16925,7 +16925,7 @@
           <w:szCs w:val="28"/>
           <w:highlight w:val="yellow"/>
         </w:rPr>
-        <w:t>не будет создан автоматически</w:t>
+        <w:t>создан автоматически</w:t>
       </w:r>
       <w:proofErr w:type="gramEnd"/>
       <w:r>
@@ -20555,7 +20555,7 @@
           <w:b/>
           <w:bCs/>
         </w:rPr>
-        <w:t xml:space="preserve"> "My </w:t>
+        <w:t xml:space="preserve"> "</w:t>
       </w:r>
       <w:proofErr w:type="spellStart"/>
       <w:r>
@@ -20563,6 +20563,22 @@
           <w:b/>
           <w:bCs/>
         </w:rPr>
+        <w:t>My</w:t>
+      </w:r>
+      <w:proofErr w:type="spellEnd"/>
+      <w:r>
+        <w:rPr>
+          <w:b/>
+          <w:bCs/>
+        </w:rPr>
+        <w:t xml:space="preserve"> </w:t>
+      </w:r>
+      <w:proofErr w:type="spellStart"/>
+      <w:r>
+        <w:rPr>
+          <w:b/>
+          <w:bCs/>
+        </w:rPr>
         <w:t>Programms</w:t>
       </w:r>
       <w:proofErr w:type="spellEnd"/>
@@ -20576,12 +20592,21 @@
       <w:r>
         <w:t xml:space="preserve"> - переименовать папку текущего каталога </w:t>
       </w:r>
-      <w:r>
-        <w:rPr>
-          <w:b/>
-          <w:bCs/>
-        </w:rPr>
-        <w:t xml:space="preserve">My </w:t>
+      <w:proofErr w:type="spellStart"/>
+      <w:r>
+        <w:rPr>
+          <w:b/>
+          <w:bCs/>
+        </w:rPr>
+        <w:t>My</w:t>
+      </w:r>
+      <w:proofErr w:type="spellEnd"/>
+      <w:r>
+        <w:rPr>
+          <w:b/>
+          <w:bCs/>
+        </w:rPr>
+        <w:t xml:space="preserve"> </w:t>
       </w:r>
       <w:proofErr w:type="spellStart"/>
       <w:r>
@@ -23168,7 +23193,7 @@
           <w:sz w:val="28"/>
           <w:szCs w:val="28"/>
         </w:rPr>
-        <w:t xml:space="preserve"> "My </w:t>
+        <w:t xml:space="preserve"> "</w:t>
       </w:r>
       <w:proofErr w:type="spellStart"/>
       <w:r>
@@ -23179,6 +23204,28 @@
           <w:sz w:val="28"/>
           <w:szCs w:val="28"/>
         </w:rPr>
+        <w:t>My</w:t>
+      </w:r>
+      <w:proofErr w:type="spellEnd"/>
+      <w:r>
+        <w:rPr>
+          <w:rFonts w:ascii="Times New Roman" w:hAnsi="Times New Roman" w:cs="Times New Roman"/>
+          <w:b/>
+          <w:bCs/>
+          <w:sz w:val="28"/>
+          <w:szCs w:val="28"/>
+        </w:rPr>
+        <w:t xml:space="preserve"> </w:t>
+      </w:r>
+      <w:proofErr w:type="spellStart"/>
+      <w:r>
+        <w:rPr>
+          <w:rFonts w:ascii="Times New Roman" w:hAnsi="Times New Roman" w:cs="Times New Roman"/>
+          <w:b/>
+          <w:bCs/>
+          <w:sz w:val="28"/>
+          <w:szCs w:val="28"/>
+        </w:rPr>
         <w:t>new</w:t>
       </w:r>
       <w:proofErr w:type="spellEnd"/>
@@ -23231,16 +23278,29 @@
         </w:rPr>
         <w:t xml:space="preserve">выполнится запуск CMD в новом окне, но в качестве заголовка окна будет отображаться текст </w:t>
       </w:r>
-      <w:r>
-        <w:rPr>
-          <w:rFonts w:ascii="Times New Roman" w:hAnsi="Times New Roman" w:cs="Times New Roman"/>
-          <w:b/>
-          <w:bCs/>
-          <w:sz w:val="28"/>
-          <w:szCs w:val="28"/>
-          <w:highlight w:val="yellow"/>
-        </w:rPr>
-        <w:t xml:space="preserve">My </w:t>
+      <w:proofErr w:type="spellStart"/>
+      <w:r>
+        <w:rPr>
+          <w:rFonts w:ascii="Times New Roman" w:hAnsi="Times New Roman" w:cs="Times New Roman"/>
+          <w:b/>
+          <w:bCs/>
+          <w:sz w:val="28"/>
+          <w:szCs w:val="28"/>
+          <w:highlight w:val="yellow"/>
+        </w:rPr>
+        <w:t>My</w:t>
+      </w:r>
+      <w:proofErr w:type="spellEnd"/>
+      <w:r>
+        <w:rPr>
+          <w:rFonts w:ascii="Times New Roman" w:hAnsi="Times New Roman" w:cs="Times New Roman"/>
+          <w:b/>
+          <w:bCs/>
+          <w:sz w:val="28"/>
+          <w:szCs w:val="28"/>
+          <w:highlight w:val="yellow"/>
+        </w:rPr>
+        <w:t xml:space="preserve"> </w:t>
       </w:r>
       <w:proofErr w:type="spellStart"/>
       <w:r>
@@ -23386,7 +23446,27 @@
           <w:szCs w:val="28"/>
           <w:highlight w:val="yellow"/>
         </w:rPr>
-        <w:t xml:space="preserve"> диспетчера устройств Windows.</w:t>
+        <w:t xml:space="preserve"> диспетчера устройств </w:t>
+      </w:r>
+      <w:proofErr w:type="spellStart"/>
+      <w:r>
+        <w:rPr>
+          <w:rFonts w:ascii="Times New Roman" w:hAnsi="Times New Roman" w:cs="Times New Roman"/>
+          <w:sz w:val="28"/>
+          <w:szCs w:val="28"/>
+          <w:highlight w:val="yellow"/>
+        </w:rPr>
+        <w:t>Windows</w:t>
+      </w:r>
+      <w:proofErr w:type="spellEnd"/>
+      <w:r>
+        <w:rPr>
+          <w:rFonts w:ascii="Times New Roman" w:hAnsi="Times New Roman" w:cs="Times New Roman"/>
+          <w:sz w:val="28"/>
+          <w:szCs w:val="28"/>
+          <w:highlight w:val="yellow"/>
+        </w:rPr>
+        <w:t>.</w:t>
       </w:r>
     </w:p>
     <w:p>
@@ -23655,7 +23735,29 @@
           <w:sz w:val="28"/>
           <w:szCs w:val="28"/>
         </w:rPr>
-        <w:t xml:space="preserve"> Files" /</w:t>
+        <w:t xml:space="preserve"> </w:t>
+      </w:r>
+      <w:proofErr w:type="spellStart"/>
+      <w:r>
+        <w:rPr>
+          <w:rFonts w:ascii="Times New Roman" w:hAnsi="Times New Roman" w:cs="Times New Roman"/>
+          <w:b/>
+          <w:bCs/>
+          <w:sz w:val="28"/>
+          <w:szCs w:val="28"/>
+        </w:rPr>
+        <w:t>Files</w:t>
+      </w:r>
+      <w:proofErr w:type="spellEnd"/>
+      <w:r>
+        <w:rPr>
+          <w:rFonts w:ascii="Times New Roman" w:hAnsi="Times New Roman" w:cs="Times New Roman"/>
+          <w:b/>
+          <w:bCs/>
+          <w:sz w:val="28"/>
+          <w:szCs w:val="28"/>
+        </w:rPr>
+        <w:t>" /</w:t>
       </w:r>
       <w:proofErr w:type="spellStart"/>
       <w:r>
@@ -23849,7 +23951,51 @@
           <w:sz w:val="28"/>
           <w:szCs w:val="28"/>
         </w:rPr>
-        <w:t xml:space="preserve"> /MAX "C:\Program Files\Good </w:t>
+        <w:t xml:space="preserve"> /MAX "C:\Program </w:t>
+      </w:r>
+      <w:proofErr w:type="spellStart"/>
+      <w:r>
+        <w:rPr>
+          <w:rFonts w:ascii="Times New Roman" w:hAnsi="Times New Roman" w:cs="Times New Roman"/>
+          <w:b/>
+          <w:bCs/>
+          <w:sz w:val="28"/>
+          <w:szCs w:val="28"/>
+        </w:rPr>
+        <w:t>Files</w:t>
+      </w:r>
+      <w:proofErr w:type="spellEnd"/>
+      <w:r>
+        <w:rPr>
+          <w:rFonts w:ascii="Times New Roman" w:hAnsi="Times New Roman" w:cs="Times New Roman"/>
+          <w:b/>
+          <w:bCs/>
+          <w:sz w:val="28"/>
+          <w:szCs w:val="28"/>
+        </w:rPr>
+        <w:t>\</w:t>
+      </w:r>
+      <w:proofErr w:type="spellStart"/>
+      <w:r>
+        <w:rPr>
+          <w:rFonts w:ascii="Times New Roman" w:hAnsi="Times New Roman" w:cs="Times New Roman"/>
+          <w:b/>
+          <w:bCs/>
+          <w:sz w:val="28"/>
+          <w:szCs w:val="28"/>
+        </w:rPr>
+        <w:t>Good</w:t>
+      </w:r>
+      <w:proofErr w:type="spellEnd"/>
+      <w:r>
+        <w:rPr>
+          <w:rFonts w:ascii="Times New Roman" w:hAnsi="Times New Roman" w:cs="Times New Roman"/>
+          <w:b/>
+          <w:bCs/>
+          <w:sz w:val="28"/>
+          <w:szCs w:val="28"/>
+        </w:rPr>
+        <w:t xml:space="preserve"> </w:t>
       </w:r>
       <w:proofErr w:type="spellStart"/>
       <w:r>
@@ -25151,7 +25297,47 @@
           <w:szCs w:val="20"/>
           <w:lang w:val="en-US" w:eastAsia="ru-RU"/>
         </w:rPr>
-        <w:t xml:space="preserve">, lt, ge, le         </w:t>
+        <w:t xml:space="preserve">, </w:t>
+      </w:r>
+      <w:proofErr w:type="spellStart"/>
+      <w:r>
+        <w:rPr>
+          <w:rFonts w:ascii="Courier New" w:eastAsia="Times New Roman" w:hAnsi="Courier New" w:cs="Courier New"/>
+          <w:sz w:val="20"/>
+          <w:szCs w:val="20"/>
+          <w:lang w:val="en-US" w:eastAsia="ru-RU"/>
+        </w:rPr>
+        <w:t>lt</w:t>
+      </w:r>
+      <w:proofErr w:type="spellEnd"/>
+      <w:r>
+        <w:rPr>
+          <w:rFonts w:ascii="Courier New" w:eastAsia="Times New Roman" w:hAnsi="Courier New" w:cs="Courier New"/>
+          <w:sz w:val="20"/>
+          <w:szCs w:val="20"/>
+          <w:lang w:val="en-US" w:eastAsia="ru-RU"/>
+        </w:rPr>
+        <w:t xml:space="preserve">, </w:t>
+      </w:r>
+      <w:proofErr w:type="spellStart"/>
+      <w:r>
+        <w:rPr>
+          <w:rFonts w:ascii="Courier New" w:eastAsia="Times New Roman" w:hAnsi="Courier New" w:cs="Courier New"/>
+          <w:sz w:val="20"/>
+          <w:szCs w:val="20"/>
+          <w:lang w:val="en-US" w:eastAsia="ru-RU"/>
+        </w:rPr>
+        <w:t>ge</w:t>
+      </w:r>
+      <w:proofErr w:type="spellEnd"/>
+      <w:r>
+        <w:rPr>
+          <w:rFonts w:ascii="Courier New" w:eastAsia="Times New Roman" w:hAnsi="Courier New" w:cs="Courier New"/>
+          <w:sz w:val="20"/>
+          <w:szCs w:val="20"/>
+          <w:lang w:val="en-US" w:eastAsia="ru-RU"/>
+        </w:rPr>
+        <w:t xml:space="preserve">, le         </w:t>
       </w:r>
       <w:r>
         <w:rPr>
@@ -26067,7 +26253,27 @@
           <w:szCs w:val="20"/>
           <w:lang w:eastAsia="ru-RU"/>
         </w:rPr>
-        <w:t xml:space="preserve">, ne                         </w:t>
+        <w:t xml:space="preserve">, </w:t>
+      </w:r>
+      <w:proofErr w:type="spellStart"/>
+      <w:r>
+        <w:rPr>
+          <w:rFonts w:ascii="Courier New" w:eastAsia="Times New Roman" w:hAnsi="Courier New" w:cs="Courier New"/>
+          <w:sz w:val="20"/>
+          <w:szCs w:val="20"/>
+          <w:lang w:eastAsia="ru-RU"/>
+        </w:rPr>
+        <w:t>ne</w:t>
+      </w:r>
+      <w:proofErr w:type="spellEnd"/>
+      <w:r>
+        <w:rPr>
+          <w:rFonts w:ascii="Courier New" w:eastAsia="Times New Roman" w:hAnsi="Courier New" w:cs="Courier New"/>
+          <w:sz w:val="20"/>
+          <w:szCs w:val="20"/>
+          <w:lang w:eastAsia="ru-RU"/>
+        </w:rPr>
+        <w:t xml:space="preserve">                         </w:t>
       </w:r>
       <w:r>
         <w:rPr>
@@ -26202,7 +26408,27 @@
           <w:szCs w:val="20"/>
           <w:lang w:eastAsia="ru-RU"/>
         </w:rPr>
-        <w:t xml:space="preserve">, ne                         </w:t>
+        <w:t xml:space="preserve">, </w:t>
+      </w:r>
+      <w:proofErr w:type="spellStart"/>
+      <w:r>
+        <w:rPr>
+          <w:rFonts w:ascii="Courier New" w:eastAsia="Times New Roman" w:hAnsi="Courier New" w:cs="Courier New"/>
+          <w:sz w:val="20"/>
+          <w:szCs w:val="20"/>
+          <w:lang w:eastAsia="ru-RU"/>
+        </w:rPr>
+        <w:t>ne</w:t>
+      </w:r>
+      <w:proofErr w:type="spellEnd"/>
+      <w:r>
+        <w:rPr>
+          <w:rFonts w:ascii="Courier New" w:eastAsia="Times New Roman" w:hAnsi="Courier New" w:cs="Courier New"/>
+          <w:sz w:val="20"/>
+          <w:szCs w:val="20"/>
+          <w:lang w:eastAsia="ru-RU"/>
+        </w:rPr>
+        <w:t xml:space="preserve">                         </w:t>
       </w:r>
       <w:r>
         <w:rPr>
@@ -28831,6 +29057,350 @@
       <w:r>
         <w:rPr>
           <w:rFonts w:ascii="Times New Roman" w:hAnsi="Times New Roman" w:cs="Times New Roman"/>
+          <w:b/>
+          <w:sz w:val="28"/>
+          <w:szCs w:val="28"/>
+        </w:rPr>
+        <w:t>/</w:t>
+      </w:r>
+      <w:r>
+        <w:rPr>
+          <w:rFonts w:ascii="Times New Roman" w:hAnsi="Times New Roman" w:cs="Times New Roman"/>
+          <w:b/>
+          <w:sz w:val="28"/>
+          <w:szCs w:val="28"/>
+          <w:lang w:val="en-US"/>
+        </w:rPr>
+        <w:t>A</w:t>
+      </w:r>
+      <w:r>
+        <w:rPr>
+          <w:rFonts w:ascii="Times New Roman" w:hAnsi="Times New Roman" w:cs="Times New Roman"/>
+          <w:b/>
+          <w:sz w:val="28"/>
+          <w:szCs w:val="28"/>
+        </w:rPr>
+        <w:t xml:space="preserve"> – </w:t>
+      </w:r>
+      <w:r>
+        <w:rPr>
+          <w:rFonts w:ascii="Times New Roman" w:hAnsi="Times New Roman" w:cs="Times New Roman"/>
+          <w:sz w:val="28"/>
+          <w:szCs w:val="28"/>
+        </w:rPr>
+        <w:t>числовая переменная. С числовыми можно выполнять следующие операции</w:t>
+      </w:r>
+    </w:p>
+    <w:tbl>
+      <w:tblPr>
+        <w:tblW w:w="0" w:type="auto"/>
+        <w:tblCellSpacing w:w="15" w:type="dxa"/>
+        <w:tblCellMar>
+          <w:top w:w="15" w:type="dxa"/>
+          <w:left w:w="15" w:type="dxa"/>
+          <w:bottom w:w="15" w:type="dxa"/>
+          <w:right w:w="15" w:type="dxa"/>
+        </w:tblCellMar>
+        <w:tblLook w:val="04A0" w:firstRow="1" w:lastRow="0" w:firstColumn="1" w:lastColumn="0" w:noHBand="0" w:noVBand="1"/>
+      </w:tblPr>
+      <w:tblGrid>
+        <w:gridCol w:w="784"/>
+        <w:gridCol w:w="3790"/>
+      </w:tblGrid>
+      <w:tr>
+        <w:trPr>
+          <w:tblCellSpacing w:w="15" w:type="dxa"/>
+        </w:trPr>
+        <w:tc>
+          <w:tcPr>
+            <w:tcW w:w="0" w:type="auto"/>
+            <w:vAlign w:val="center"/>
+            <w:hideMark/>
+          </w:tcPr>
+          <w:p>
+            <w:pPr>
+              <w:rPr>
+                <w:rFonts w:ascii="Times New Roman" w:hAnsi="Times New Roman" w:cs="Times New Roman"/>
+                <w:sz w:val="28"/>
+                <w:szCs w:val="28"/>
+              </w:rPr>
+            </w:pPr>
+            <w:r>
+              <w:rPr>
+                <w:rFonts w:ascii="Times New Roman" w:hAnsi="Times New Roman" w:cs="Times New Roman"/>
+                <w:b/>
+                <w:sz w:val="28"/>
+                <w:szCs w:val="28"/>
+              </w:rPr>
+              <w:t>()</w:t>
+            </w:r>
+            <w:r>
+              <w:rPr>
+                <w:rFonts w:ascii="Times New Roman" w:hAnsi="Times New Roman" w:cs="Times New Roman"/>
+                <w:sz w:val="28"/>
+                <w:szCs w:val="28"/>
+              </w:rPr>
+              <w:br/>
+            </w:r>
+            <w:r>
+              <w:rPr>
+                <w:rFonts w:ascii="Times New Roman" w:hAnsi="Times New Roman" w:cs="Times New Roman"/>
+                <w:b/>
+                <w:sz w:val="28"/>
+                <w:szCs w:val="28"/>
+              </w:rPr>
+              <w:t>* / %</w:t>
+            </w:r>
+            <w:r>
+              <w:rPr>
+                <w:rFonts w:ascii="Times New Roman" w:hAnsi="Times New Roman" w:cs="Times New Roman"/>
+                <w:sz w:val="28"/>
+                <w:szCs w:val="28"/>
+              </w:rPr>
+              <w:br/>
+            </w:r>
+            <w:r>
+              <w:rPr>
+                <w:rFonts w:ascii="Times New Roman" w:hAnsi="Times New Roman" w:cs="Times New Roman"/>
+                <w:b/>
+                <w:sz w:val="28"/>
+                <w:szCs w:val="28"/>
+              </w:rPr>
+              <w:t>+ -</w:t>
+            </w:r>
+            <w:r>
+              <w:rPr>
+                <w:rFonts w:ascii="Times New Roman" w:hAnsi="Times New Roman" w:cs="Times New Roman"/>
+                <w:sz w:val="28"/>
+                <w:szCs w:val="28"/>
+              </w:rPr>
+              <w:br/>
+            </w:r>
+            <w:r>
+              <w:rPr>
+                <w:rFonts w:ascii="Times New Roman" w:hAnsi="Times New Roman" w:cs="Times New Roman"/>
+                <w:b/>
+                <w:sz w:val="28"/>
+                <w:szCs w:val="28"/>
+              </w:rPr>
+              <w:t>&lt;&lt; &gt;&gt;</w:t>
+            </w:r>
+            <w:r>
+              <w:rPr>
+                <w:rFonts w:ascii="Times New Roman" w:hAnsi="Times New Roman" w:cs="Times New Roman"/>
+                <w:sz w:val="28"/>
+                <w:szCs w:val="28"/>
+              </w:rPr>
+              <w:t xml:space="preserve"> </w:t>
+            </w:r>
+            <w:r>
+              <w:rPr>
+                <w:rFonts w:ascii="Times New Roman" w:hAnsi="Times New Roman" w:cs="Times New Roman"/>
+                <w:sz w:val="28"/>
+                <w:szCs w:val="28"/>
+              </w:rPr>
+              <w:br/>
+            </w:r>
+            <w:r>
+              <w:rPr>
+                <w:rFonts w:ascii="Times New Roman" w:hAnsi="Times New Roman" w:cs="Times New Roman"/>
+                <w:b/>
+                <w:sz w:val="28"/>
+                <w:szCs w:val="28"/>
+              </w:rPr>
+              <w:t>&amp;</w:t>
+            </w:r>
+            <w:r>
+              <w:rPr>
+                <w:rFonts w:ascii="Times New Roman" w:hAnsi="Times New Roman" w:cs="Times New Roman"/>
+                <w:sz w:val="28"/>
+                <w:szCs w:val="28"/>
+              </w:rPr>
+              <w:br/>
+            </w:r>
+            <w:r>
+              <w:rPr>
+                <w:rFonts w:ascii="Times New Roman" w:hAnsi="Times New Roman" w:cs="Times New Roman"/>
+                <w:b/>
+                <w:sz w:val="28"/>
+                <w:szCs w:val="28"/>
+              </w:rPr>
+              <w:t>^</w:t>
+            </w:r>
+            <w:r>
+              <w:rPr>
+                <w:rFonts w:ascii="Times New Roman" w:hAnsi="Times New Roman" w:cs="Times New Roman"/>
+                <w:sz w:val="28"/>
+                <w:szCs w:val="28"/>
+              </w:rPr>
+              <w:br/>
+            </w:r>
+            <w:r>
+              <w:rPr>
+                <w:rFonts w:ascii="Times New Roman" w:hAnsi="Times New Roman" w:cs="Times New Roman"/>
+                <w:b/>
+                <w:sz w:val="28"/>
+                <w:szCs w:val="28"/>
+              </w:rPr>
+              <w:t>|</w:t>
+            </w:r>
+            <w:r>
+              <w:rPr>
+                <w:rFonts w:ascii="Times New Roman" w:hAnsi="Times New Roman" w:cs="Times New Roman"/>
+                <w:sz w:val="28"/>
+                <w:szCs w:val="28"/>
+              </w:rPr>
+              <w:br/>
+            </w:r>
+            <w:r>
+              <w:rPr>
+                <w:rFonts w:ascii="Times New Roman" w:hAnsi="Times New Roman" w:cs="Times New Roman"/>
+                <w:b/>
+                <w:sz w:val="28"/>
+                <w:szCs w:val="28"/>
+              </w:rPr>
+              <w:t xml:space="preserve">= </w:t>
+            </w:r>
+            <w:r>
+              <w:rPr>
+                <w:rFonts w:ascii="Times New Roman" w:hAnsi="Times New Roman" w:cs="Times New Roman"/>
+                <w:sz w:val="28"/>
+                <w:szCs w:val="28"/>
+              </w:rPr>
+              <w:br/>
+            </w:r>
+            <w:r>
+              <w:rPr>
+                <w:rFonts w:ascii="Times New Roman" w:hAnsi="Times New Roman" w:cs="Times New Roman"/>
+                <w:b/>
+                <w:sz w:val="28"/>
+                <w:szCs w:val="28"/>
+              </w:rPr>
+              <w:t>,</w:t>
+            </w:r>
+          </w:p>
+        </w:tc>
+        <w:tc>
+          <w:tcPr>
+            <w:tcW w:w="0" w:type="auto"/>
+            <w:vAlign w:val="center"/>
+            <w:hideMark/>
+          </w:tcPr>
+          <w:p>
+            <w:pPr>
+              <w:rPr>
+                <w:rFonts w:ascii="Times New Roman" w:hAnsi="Times New Roman" w:cs="Times New Roman"/>
+                <w:sz w:val="28"/>
+                <w:szCs w:val="28"/>
+              </w:rPr>
+            </w:pPr>
+            <w:r>
+              <w:rPr>
+                <w:rFonts w:ascii="Times New Roman" w:hAnsi="Times New Roman" w:cs="Times New Roman"/>
+                <w:sz w:val="28"/>
+                <w:szCs w:val="28"/>
+              </w:rPr>
+              <w:t>- группировка</w:t>
+            </w:r>
+            <w:r>
+              <w:rPr>
+                <w:rFonts w:ascii="Times New Roman" w:hAnsi="Times New Roman" w:cs="Times New Roman"/>
+                <w:sz w:val="28"/>
+                <w:szCs w:val="28"/>
+              </w:rPr>
+              <w:br/>
+              <w:t>- арифметические операторы</w:t>
+            </w:r>
+            <w:r>
+              <w:rPr>
+                <w:rFonts w:ascii="Times New Roman" w:hAnsi="Times New Roman" w:cs="Times New Roman"/>
+                <w:sz w:val="28"/>
+                <w:szCs w:val="28"/>
+              </w:rPr>
+              <w:br/>
+              <w:t>- арифметические операторы</w:t>
+            </w:r>
+            <w:r>
+              <w:rPr>
+                <w:rFonts w:ascii="Times New Roman" w:hAnsi="Times New Roman" w:cs="Times New Roman"/>
+                <w:sz w:val="28"/>
+                <w:szCs w:val="28"/>
+              </w:rPr>
+              <w:br/>
+              <w:t>- двоичный сдвиг</w:t>
+            </w:r>
+            <w:r>
+              <w:rPr>
+                <w:rFonts w:ascii="Times New Roman" w:hAnsi="Times New Roman" w:cs="Times New Roman"/>
+                <w:sz w:val="28"/>
+                <w:szCs w:val="28"/>
+              </w:rPr>
+              <w:br/>
+              <w:t xml:space="preserve">- </w:t>
+            </w:r>
+            <w:proofErr w:type="gramStart"/>
+            <w:r>
+              <w:rPr>
+                <w:rFonts w:ascii="Times New Roman" w:hAnsi="Times New Roman" w:cs="Times New Roman"/>
+                <w:sz w:val="28"/>
+                <w:szCs w:val="28"/>
+              </w:rPr>
+              <w:t>двоичное И</w:t>
+            </w:r>
+            <w:proofErr w:type="gramEnd"/>
+            <w:r>
+              <w:rPr>
+                <w:rFonts w:ascii="Times New Roman" w:hAnsi="Times New Roman" w:cs="Times New Roman"/>
+                <w:sz w:val="28"/>
+                <w:szCs w:val="28"/>
+              </w:rPr>
+              <w:br/>
+              <w:t>- двоичное исключающее ИЛИ</w:t>
+            </w:r>
+            <w:r>
+              <w:rPr>
+                <w:rFonts w:ascii="Times New Roman" w:hAnsi="Times New Roman" w:cs="Times New Roman"/>
+                <w:sz w:val="28"/>
+                <w:szCs w:val="28"/>
+              </w:rPr>
+              <w:br/>
+              <w:t>- двоичное ИЛИ</w:t>
+            </w:r>
+            <w:r>
+              <w:rPr>
+                <w:rFonts w:ascii="Times New Roman" w:hAnsi="Times New Roman" w:cs="Times New Roman"/>
+                <w:sz w:val="28"/>
+                <w:szCs w:val="28"/>
+              </w:rPr>
+              <w:br/>
+              <w:t>- присвоение</w:t>
+            </w:r>
+            <w:r>
+              <w:rPr>
+                <w:rFonts w:ascii="Times New Roman" w:hAnsi="Times New Roman" w:cs="Times New Roman"/>
+                <w:sz w:val="28"/>
+                <w:szCs w:val="28"/>
+              </w:rPr>
+              <w:br/>
+              <w:t>- разделитель операторов</w:t>
+            </w:r>
+          </w:p>
+        </w:tc>
+      </w:tr>
+    </w:tbl>
+    <w:p>
+      <w:pPr>
+        <w:rPr>
+          <w:rFonts w:ascii="Times New Roman" w:hAnsi="Times New Roman" w:cs="Times New Roman"/>
+          <w:sz w:val="28"/>
+          <w:szCs w:val="28"/>
+        </w:rPr>
+      </w:pPr>
+      <w:bookmarkStart w:id="44" w:name="_GoBack"/>
+      <w:bookmarkEnd w:id="44"/>
+      <w:r>
+        <w:rPr>
+          <w:rFonts w:ascii="Times New Roman" w:hAnsi="Times New Roman" w:cs="Times New Roman"/>
           <w:sz w:val="28"/>
           <w:szCs w:val="28"/>
           <w:highlight w:val="yellow"/>
@@ -29077,6 +29647,7 @@
           <w:szCs w:val="28"/>
           <w:highlight w:val="yellow"/>
         </w:rPr>
+        <w:lastRenderedPageBreak/>
         <w:t>%TIME%</w:t>
       </w:r>
       <w:r>
@@ -29263,7 +29834,6 @@
           <w:sz w:val="28"/>
           <w:szCs w:val="28"/>
         </w:rPr>
-        <w:lastRenderedPageBreak/>
         <w:t xml:space="preserve">Наиболее часто используемой переменной окружения является </w:t>
       </w:r>
       <w:r>
@@ -29466,7 +30036,26 @@
           <w:szCs w:val="28"/>
           <w:highlight w:val="yellow"/>
         </w:rPr>
-        <w:t xml:space="preserve"> можно запросить ввод пользователя.</w:t>
+        <w:t xml:space="preserve"> можно </w:t>
+      </w:r>
+      <w:r>
+        <w:rPr>
+          <w:rFonts w:ascii="Times New Roman" w:hAnsi="Times New Roman" w:cs="Times New Roman"/>
+          <w:b/>
+          <w:sz w:val="28"/>
+          <w:szCs w:val="28"/>
+          <w:highlight w:val="yellow"/>
+        </w:rPr>
+        <w:t>запросить ввод пользователя</w:t>
+      </w:r>
+      <w:r>
+        <w:rPr>
+          <w:rFonts w:ascii="Times New Roman" w:hAnsi="Times New Roman" w:cs="Times New Roman"/>
+          <w:sz w:val="28"/>
+          <w:szCs w:val="28"/>
+          <w:highlight w:val="yellow"/>
+        </w:rPr>
+        <w:t>.</w:t>
       </w:r>
       <w:r>
         <w:rPr>
@@ -29863,7 +30452,7 @@
           <w:szCs w:val="28"/>
         </w:rPr>
       </w:pPr>
-      <w:bookmarkStart w:id="44" w:name="_Toc120720789"/>
+      <w:bookmarkStart w:id="45" w:name="_Toc120720789"/>
       <w:r>
         <w:rPr>
           <w:rFonts w:ascii="Times New Roman" w:hAnsi="Times New Roman" w:cs="Times New Roman"/>
@@ -29978,7 +30567,7 @@
         </w:rPr>
         <w:t>, либо по завершению командного файла.</w:t>
       </w:r>
-      <w:bookmarkEnd w:id="44"/>
+      <w:bookmarkEnd w:id="45"/>
     </w:p>
     <w:p>
       <w:pPr>
@@ -30046,6 +30635,7 @@
           <w:sz w:val="28"/>
           <w:szCs w:val="28"/>
         </w:rPr>
+        <w:lastRenderedPageBreak/>
         <w:t>Присваива</w:t>
       </w:r>
       <w:r>
@@ -30268,7 +30858,7 @@
           <w:bCs/>
           <w:sz w:val="24"/>
         </w:rPr>
-        <w:t xml:space="preserve">@echo </w:t>
+        <w:t>@</w:t>
       </w:r>
       <w:proofErr w:type="spellStart"/>
       <w:r>
@@ -30277,6 +30867,24 @@
           <w:bCs/>
           <w:sz w:val="24"/>
         </w:rPr>
+        <w:t>echo</w:t>
+      </w:r>
+      <w:proofErr w:type="spellEnd"/>
+      <w:r>
+        <w:rPr>
+          <w:b/>
+          <w:bCs/>
+          <w:sz w:val="24"/>
+        </w:rPr>
+        <w:t xml:space="preserve"> </w:t>
+      </w:r>
+      <w:proofErr w:type="spellStart"/>
+      <w:r>
+        <w:rPr>
+          <w:b/>
+          <w:bCs/>
+          <w:sz w:val="24"/>
+        </w:rPr>
         <w:t>off</w:t>
       </w:r>
       <w:proofErr w:type="spellEnd"/>
@@ -30394,7 +31002,6 @@
           <w:sz w:val="24"/>
           <w:lang w:val="en-US"/>
         </w:rPr>
-        <w:lastRenderedPageBreak/>
         <w:t>set VAR=after</w:t>
       </w:r>
     </w:p>
@@ -31017,6 +31624,7 @@
           <w:highlight w:val="yellow"/>
           <w:lang w:val="en-US"/>
         </w:rPr>
+        <w:lastRenderedPageBreak/>
         <w:t>IF</w:t>
       </w:r>
       <w:r>
@@ -32233,6 +32841,7 @@
           <w:szCs w:val="28"/>
           <w:lang w:val="en-US"/>
         </w:rPr>
+        <w:lastRenderedPageBreak/>
         <w:t>exit /b</w:t>
       </w:r>
     </w:p>
@@ -32392,7 +33001,6 @@
           <w:highlight w:val="yellow"/>
           <w:lang w:val="en-US"/>
         </w:rPr>
-        <w:lastRenderedPageBreak/>
         <w:t>Cmd</w:t>
       </w:r>
       <w:proofErr w:type="spellEnd"/>
@@ -32685,7 +33293,7 @@
 </file>
 
 <file path=word/numbering.xml><?xml version="1.0" encoding="utf-8"?>
-<w:numbering xmlns:wpc="http://schemas.microsoft.com/office/word/2010/wordprocessingCanvas" xmlns:cx="http://schemas.microsoft.com/office/drawing/2014/chartex" xmlns:cx1="http://schemas.microsoft.com/office/drawing/2015/9/8/chartex" xmlns:cx2="http://schemas.microsoft.com/office/drawing/2015/10/21/chartex" xmlns:cx3="http://schemas.microsoft.com/office/drawing/2016/5/9/chartex" xmlns:cx4="http://schemas.microsoft.com/office/drawing/2016/5/10/chartex" xmlns:cx5="http://schemas.microsoft.com/office/drawing/2016/5/11/chartex" xmlns:cx6="http://schemas.microsoft.com/office/drawing/2016/5/12/chartex" xmlns:cx7="http://schemas.microsoft.com/office/drawing/2016/5/13/chartex" xmlns:cx8="http://schemas.microsoft.com/office/drawing/2016/5/14/chartex" xmlns:mc="http://schemas.openxmlformats.org/markup-compatibility/2006" xmlns:aink="http://schemas.microsoft.com/office/drawing/2016/ink" xmlns:am3d="http://schemas.microsoft.com/office/drawing/2017/model3d" xmlns:o="urn:schemas-microsoft-com:office:office" xmlns:oel="http://schemas.microsoft.com/office/2019/extlst" xmlns:r="http://schemas.openxmlformats.org/officeDocument/2006/relationships" xmlns:m="http://schemas.openxmlformats.org/officeDocument/2006/math" xmlns:v="urn:schemas-microsoft-com:vml" xmlns:wp14="http://schemas.microsoft.com/office/word/2010/wordprocessingDrawing" xmlns:wp="http://schemas.openxmlformats.org/drawingml/2006/wordprocessingDrawing" xmlns:w10="urn:schemas-microsoft-com:office:word" xmlns:w="http://schemas.openxmlformats.org/wordprocessingml/2006/main" xmlns:w14="http://schemas.microsoft.com/office/word/2010/wordml" xmlns:w15="http://schemas.microsoft.com/office/word/2012/wordml" xmlns:w16cex="http://schemas.microsoft.com/office/word/2018/wordml/cex" xmlns:w16cid="http://schemas.microsoft.com/office/word/2016/wordml/cid" xmlns:w16="http://schemas.microsoft.com/office/word/2018/wordml" xmlns:w16sdtdh="http://schemas.microsoft.com/office/word/2020/wordml/sdtdatahash" xmlns:w16se="http://schemas.microsoft.com/office/word/2015/wordml/symex" xmlns:wpg="http://schemas.microsoft.com/office/word/2010/wordprocessingGroup" xmlns:wpi="http://schemas.microsoft.com/office/word/2010/wordprocessingInk" xmlns:wne="http://schemas.microsoft.com/office/word/2006/wordml" xmlns:wps="http://schemas.microsoft.com/office/word/2010/wordprocessingShape" mc:Ignorable="w14 w15 w16se w16cid w16 w16cex w16sdtdh wp14">
+<w:numbering xmlns:wpc="http://schemas.microsoft.com/office/word/2010/wordprocessingCanvas" xmlns:cx="http://schemas.microsoft.com/office/drawing/2014/chartex" xmlns:cx1="http://schemas.microsoft.com/office/drawing/2015/9/8/chartex" xmlns:cx2="http://schemas.microsoft.com/office/drawing/2015/10/21/chartex" xmlns:cx3="http://schemas.microsoft.com/office/drawing/2016/5/9/chartex" xmlns:cx4="http://schemas.microsoft.com/office/drawing/2016/5/10/chartex" xmlns:cx5="http://schemas.microsoft.com/office/drawing/2016/5/11/chartex" xmlns:cx6="http://schemas.microsoft.com/office/drawing/2016/5/12/chartex" xmlns:cx7="http://schemas.microsoft.com/office/drawing/2016/5/13/chartex" xmlns:cx8="http://schemas.microsoft.com/office/drawing/2016/5/14/chartex" xmlns:mc="http://schemas.openxmlformats.org/markup-compatibility/2006" xmlns:aink="http://schemas.microsoft.com/office/drawing/2016/ink" xmlns:am3d="http://schemas.microsoft.com/office/drawing/2017/model3d" xmlns:o="urn:schemas-microsoft-com:office:office" xmlns:r="http://schemas.openxmlformats.org/officeDocument/2006/relationships" xmlns:m="http://schemas.openxmlformats.org/officeDocument/2006/math" xmlns:v="urn:schemas-microsoft-com:vml" xmlns:wp14="http://schemas.microsoft.com/office/word/2010/wordprocessingDrawing" xmlns:wp="http://schemas.openxmlformats.org/drawingml/2006/wordprocessingDrawing" xmlns:w10="urn:schemas-microsoft-com:office:word" xmlns:w="http://schemas.openxmlformats.org/wordprocessingml/2006/main" xmlns:w14="http://schemas.microsoft.com/office/word/2010/wordml" xmlns:w15="http://schemas.microsoft.com/office/word/2012/wordml" xmlns:w16cid="http://schemas.microsoft.com/office/word/2016/wordml/cid" xmlns:w16se="http://schemas.microsoft.com/office/word/2015/wordml/symex" xmlns:wpg="http://schemas.microsoft.com/office/word/2010/wordprocessingGroup" xmlns:wpi="http://schemas.microsoft.com/office/word/2010/wordprocessingInk" xmlns:wne="http://schemas.microsoft.com/office/word/2006/wordml" xmlns:wps="http://schemas.microsoft.com/office/word/2010/wordprocessingShape" mc:Ignorable="w14 w15 w16se w16cid wp14">
   <w:abstractNum w:abstractNumId="0" w15:restartNumberingAfterBreak="0">
     <w:nsid w:val="135A0DAE"/>
     <w:multiLevelType w:val="hybridMultilevel"/>
@@ -34155,50 +34763,50 @@
       </w:rPr>
     </w:lvl>
   </w:abstractNum>
-  <w:num w:numId="1" w16cid:durableId="1371302650">
+  <w:num w:numId="1">
     <w:abstractNumId w:val="6"/>
   </w:num>
-  <w:num w:numId="2" w16cid:durableId="1546720442">
+  <w:num w:numId="2">
     <w:abstractNumId w:val="11"/>
   </w:num>
-  <w:num w:numId="3" w16cid:durableId="734163040">
+  <w:num w:numId="3">
     <w:abstractNumId w:val="5"/>
   </w:num>
-  <w:num w:numId="4" w16cid:durableId="518198964">
+  <w:num w:numId="4">
     <w:abstractNumId w:val="10"/>
   </w:num>
-  <w:num w:numId="5" w16cid:durableId="2011515977">
+  <w:num w:numId="5">
     <w:abstractNumId w:val="12"/>
   </w:num>
-  <w:num w:numId="6" w16cid:durableId="1599370088">
+  <w:num w:numId="6">
     <w:abstractNumId w:val="2"/>
   </w:num>
-  <w:num w:numId="7" w16cid:durableId="2060670457">
+  <w:num w:numId="7">
     <w:abstractNumId w:val="1"/>
   </w:num>
-  <w:num w:numId="8" w16cid:durableId="1064259319">
+  <w:num w:numId="8">
     <w:abstractNumId w:val="9"/>
   </w:num>
-  <w:num w:numId="9" w16cid:durableId="1475566954">
+  <w:num w:numId="9">
     <w:abstractNumId w:val="8"/>
   </w:num>
-  <w:num w:numId="10" w16cid:durableId="1821966490">
+  <w:num w:numId="10">
     <w:abstractNumId w:val="0"/>
   </w:num>
-  <w:num w:numId="11" w16cid:durableId="1238244918">
+  <w:num w:numId="11">
     <w:abstractNumId w:val="3"/>
   </w:num>
-  <w:num w:numId="12" w16cid:durableId="1143620541">
+  <w:num w:numId="12">
     <w:abstractNumId w:val="7"/>
   </w:num>
-  <w:num w:numId="13" w16cid:durableId="1178304095">
+  <w:num w:numId="13">
     <w:abstractNumId w:val="4"/>
   </w:num>
 </w:numbering>
 </file>
 
 <file path=word/styles.xml><?xml version="1.0" encoding="utf-8"?>
-<w:styles xmlns:mc="http://schemas.openxmlformats.org/markup-compatibility/2006" xmlns:r="http://schemas.openxmlformats.org/officeDocument/2006/relationships" xmlns:w="http://schemas.openxmlformats.org/wordprocessingml/2006/main" xmlns:w14="http://schemas.microsoft.com/office/word/2010/wordml" xmlns:w15="http://schemas.microsoft.com/office/word/2012/wordml" xmlns:w16cex="http://schemas.microsoft.com/office/word/2018/wordml/cex" xmlns:w16cid="http://schemas.microsoft.com/office/word/2016/wordml/cid" xmlns:w16="http://schemas.microsoft.com/office/word/2018/wordml" xmlns:w16sdtdh="http://schemas.microsoft.com/office/word/2020/wordml/sdtdatahash" xmlns:w16se="http://schemas.microsoft.com/office/word/2015/wordml/symex" mc:Ignorable="w14 w15 w16se w16cid w16 w16cex w16sdtdh">
+<w:styles xmlns:mc="http://schemas.openxmlformats.org/markup-compatibility/2006" xmlns:r="http://schemas.openxmlformats.org/officeDocument/2006/relationships" xmlns:w="http://schemas.openxmlformats.org/wordprocessingml/2006/main" xmlns:w14="http://schemas.microsoft.com/office/word/2010/wordml" xmlns:w15="http://schemas.microsoft.com/office/word/2012/wordml" xmlns:w16cid="http://schemas.microsoft.com/office/word/2016/wordml/cid" xmlns:w16se="http://schemas.microsoft.com/office/word/2015/wordml/symex" mc:Ignorable="w14 w15 w16se w16cid">
   <w:docDefaults>
     <w:rPrDefault>
       <w:rPr>
@@ -34214,7 +34822,7 @@
       </w:pPr>
     </w:pPrDefault>
   </w:docDefaults>
-  <w:latentStyles w:defLockedState="0" w:defUIPriority="99" w:defSemiHidden="0" w:defUnhideWhenUsed="0" w:defQFormat="0" w:count="376">
+  <w:latentStyles w:defLockedState="0" w:defUIPriority="99" w:defSemiHidden="0" w:defUnhideWhenUsed="0" w:defQFormat="0" w:count="375">
     <w:lsdException w:name="Normal" w:uiPriority="0" w:qFormat="1"/>
     <w:lsdException w:name="heading 1" w:uiPriority="9" w:qFormat="1"/>
     <w:lsdException w:name="heading 2" w:semiHidden="1" w:uiPriority="9" w:unhideWhenUsed="1" w:qFormat="1"/>
@@ -34320,6 +34928,7 @@
     <w:lsdException w:name="HTML Sample" w:semiHidden="1" w:unhideWhenUsed="1"/>
     <w:lsdException w:name="HTML Typewriter" w:semiHidden="1" w:unhideWhenUsed="1"/>
     <w:lsdException w:name="HTML Variable" w:semiHidden="1" w:unhideWhenUsed="1"/>
+    <w:lsdException w:name="Normal Table" w:semiHidden="1" w:unhideWhenUsed="1"/>
     <w:lsdException w:name="annotation subject" w:semiHidden="1" w:unhideWhenUsed="1"/>
     <w:lsdException w:name="No List" w:semiHidden="1" w:unhideWhenUsed="1"/>
     <w:lsdException w:name="Outline List 1" w:semiHidden="1" w:unhideWhenUsed="1"/>
@@ -34366,8 +34975,10 @@
     <w:lsdException w:name="Table Subtle 2" w:semiHidden="1" w:unhideWhenUsed="1"/>
     <w:lsdException w:name="Table Web 1" w:semiHidden="1" w:unhideWhenUsed="1"/>
     <w:lsdException w:name="Table Web 2" w:semiHidden="1" w:unhideWhenUsed="1"/>
+    <w:lsdException w:name="Table Web 3" w:semiHidden="1" w:unhideWhenUsed="1"/>
     <w:lsdException w:name="Balloon Text" w:semiHidden="1" w:unhideWhenUsed="1"/>
     <w:lsdException w:name="Table Grid" w:uiPriority="39"/>
+    <w:lsdException w:name="Table Theme" w:semiHidden="1" w:unhideWhenUsed="1"/>
     <w:lsdException w:name="Placeholder Text" w:semiHidden="1"/>
     <w:lsdException w:name="No Spacing" w:uiPriority="1" w:qFormat="1"/>
     <w:lsdException w:name="Light Shading" w:uiPriority="60"/>
@@ -34587,7 +35198,6 @@
     <w:lsdException w:name="Smart Hyperlink" w:semiHidden="1" w:unhideWhenUsed="1"/>
     <w:lsdException w:name="Hashtag" w:semiHidden="1" w:unhideWhenUsed="1"/>
     <w:lsdException w:name="Unresolved Mention" w:semiHidden="1" w:unhideWhenUsed="1"/>
-    <w:lsdException w:name="Smart Link" w:semiHidden="1" w:unhideWhenUsed="1"/>
   </w:latentStyles>
   <w:style w:type="paragraph" w:default="1" w:styleId="a">
     <w:name w:val="Normal"/>
@@ -34663,7 +35273,6 @@
   <w:style w:type="character" w:default="1" w:styleId="a0">
     <w:name w:val="Default Paragraph Font"/>
     <w:uiPriority w:val="1"/>
-    <w:semiHidden/>
     <w:unhideWhenUsed/>
   </w:style>
   <w:style w:type="table" w:default="1" w:styleId="a1">
@@ -35144,7 +35753,7 @@
 </file>
 
 <file path=customXml/itemProps1.xml><?xml version="1.0" encoding="utf-8"?>
-<ds:datastoreItem xmlns:ds="http://schemas.openxmlformats.org/officeDocument/2006/customXml" ds:itemID="{4CE62B5F-6C55-4109-8001-B083245F2F33}">
+<ds:datastoreItem xmlns:ds="http://schemas.openxmlformats.org/officeDocument/2006/customXml" ds:itemID="{013E285A-5859-4FE0-BF0B-D96A8AB7C0DB}">
   <ds:schemaRefs>
     <ds:schemaRef ds:uri="http://schemas.openxmlformats.org/officeDocument/2006/bibliography"/>
   </ds:schemaRefs>

</xml_diff>